<commit_message>
Adding a github link.
</commit_message>
<xml_diff>
--- a/Security-System.docx
+++ b/Security-System.docx
@@ -9,7 +9,6 @@
         <w:rPr>
           <w:sz w:val="144"/>
           <w:szCs w:val="144"/>
-          <w:lang w:val="en-US"/>
         </w:rPr>
       </w:pPr>
       <w:bookmarkStart w:id="0" w:name="_Toc134606867"/>
@@ -229,7 +228,7 @@
           <w:bCs/>
           <w:sz w:val="56"/>
           <w:szCs w:val="56"/>
-          <w:lang w:val="en-US" w:eastAsia="ar-SA"/>
+          <w:lang w:eastAsia="ar-SA"/>
           <w14:shadow w14:blurRad="50800" w14:dist="38100" w14:dir="2700000" w14:sx="100000" w14:sy="100000" w14:kx="0" w14:ky="0" w14:algn="tl">
             <w14:srgbClr w14:val="000000">
               <w14:alpha w14:val="60000"/>
@@ -374,7 +373,7 @@
           <w:rFonts w:ascii="Times New Roman" w:eastAsia="Times New Roman" w:hAnsi="Times New Roman" w:cs="Times New Roman"/>
           <w:sz w:val="44"/>
           <w:szCs w:val="44"/>
-          <w:lang w:val="en-US" w:eastAsia="ar-SA"/>
+          <w:lang w:eastAsia="ar-SA"/>
           <w14:shadow w14:blurRad="50800" w14:dist="38100" w14:dir="2700000" w14:sx="100000" w14:sy="100000" w14:kx="0" w14:ky="0" w14:algn="tl">
             <w14:srgbClr w14:val="000000">
               <w14:alpha w14:val="60000"/>
@@ -387,7 +386,7 @@
           <w:rFonts w:ascii="Times New Roman" w:eastAsia="Times New Roman" w:hAnsi="Times New Roman" w:cs="Times New Roman"/>
           <w:sz w:val="44"/>
           <w:szCs w:val="44"/>
-          <w:lang w:val="en-US" w:eastAsia="ar-SA"/>
+          <w:lang w:eastAsia="ar-SA"/>
           <w14:shadow w14:blurRad="50800" w14:dist="38100" w14:dir="2700000" w14:sx="100000" w14:sy="100000" w14:kx="0" w14:ky="0" w14:algn="tl">
             <w14:srgbClr w14:val="000000">
               <w14:alpha w14:val="60000"/>
@@ -418,7 +417,6 @@
           <w:color w:val="2F5496" w:themeColor="accent1" w:themeShade="BF"/>
           <w:sz w:val="144"/>
           <w:szCs w:val="144"/>
-          <w:lang w:val="en-US"/>
         </w:rPr>
       </w:pPr>
       <w:r>
@@ -427,7 +425,6 @@
           <w:color w:val="2F5496" w:themeColor="accent1" w:themeShade="BF"/>
           <w:sz w:val="144"/>
           <w:szCs w:val="144"/>
-          <w:lang w:val="en-US"/>
         </w:rPr>
         <w:br w:type="page"/>
       </w:r>
@@ -452,7 +449,6 @@
           <w:color w:val="2F5496" w:themeColor="accent1" w:themeShade="BF"/>
           <w:sz w:val="144"/>
           <w:szCs w:val="144"/>
-          <w:lang w:val="en-US"/>
         </w:rPr>
         <w:lastRenderedPageBreak/>
         <w:t>С</w:t>
@@ -477,7 +473,6 @@
           <w:color w:val="2F5496" w:themeColor="accent1" w:themeShade="BF"/>
           <w:sz w:val="144"/>
           <w:szCs w:val="144"/>
-          <w:lang w:val="en-US"/>
         </w:rPr>
       </w:pPr>
     </w:p>
@@ -491,7 +486,6 @@
           <w:kern w:val="2"/>
           <w:sz w:val="24"/>
           <w:szCs w:val="24"/>
-          <w:lang/>
           <w14:ligatures w14:val="standardContextual"/>
         </w:rPr>
         <w:id w:val="-1250654537"/>
@@ -565,7 +559,6 @@
                 <w:noProof/>
                 <w:sz w:val="44"/>
                 <w:szCs w:val="44"/>
-                <w:lang w:val="en-US"/>
               </w:rPr>
               <w:t>О</w:t>
             </w:r>
@@ -1129,7 +1122,6 @@
           <w:color w:val="2F5496" w:themeColor="accent1" w:themeShade="BF"/>
           <w:sz w:val="144"/>
           <w:szCs w:val="144"/>
-          <w:lang w:val="en-US"/>
         </w:rPr>
       </w:pPr>
     </w:p>
@@ -1140,7 +1132,6 @@
           <w:color w:val="2F5496" w:themeColor="accent1" w:themeShade="BF"/>
           <w:sz w:val="144"/>
           <w:szCs w:val="144"/>
-          <w:lang w:val="en-US"/>
         </w:rPr>
       </w:pPr>
     </w:p>
@@ -1164,7 +1155,6 @@
           <w:bCs/>
           <w:sz w:val="144"/>
           <w:szCs w:val="144"/>
-          <w:lang w:val="en-US"/>
         </w:rPr>
         <w:lastRenderedPageBreak/>
         <w:t>О</w:t>
@@ -1705,7 +1695,6 @@
           <w:rFonts w:ascii="American Typewriter" w:hAnsi="American Typewriter"/>
           <w:sz w:val="52"/>
           <w:szCs w:val="52"/>
-          <w:lang w:val="en-US"/>
         </w:rPr>
         <w:t>Keypad 4x4</w:t>
       </w:r>
@@ -1727,7 +1716,6 @@
           <w:rFonts w:ascii="American Typewriter" w:hAnsi="American Typewriter"/>
           <w:sz w:val="52"/>
           <w:szCs w:val="52"/>
-          <w:lang w:val="en-US"/>
         </w:rPr>
         <w:t>Micro servo</w:t>
       </w:r>
@@ -1749,7 +1737,6 @@
           <w:rFonts w:ascii="American Typewriter" w:hAnsi="American Typewriter"/>
           <w:sz w:val="52"/>
           <w:szCs w:val="52"/>
-          <w:lang w:val="en-US"/>
         </w:rPr>
         <w:t xml:space="preserve">Resistor 1000 </w:t>
       </w:r>
@@ -1767,7 +1754,6 @@
           <w:rFonts w:ascii="American Typewriter" w:hAnsi="American Typewriter"/>
           <w:sz w:val="52"/>
           <w:szCs w:val="52"/>
-          <w:lang w:val="en-US"/>
         </w:rPr>
         <w:t xml:space="preserve"> </w:t>
       </w:r>
@@ -1789,7 +1775,6 @@
           <w:rFonts w:ascii="American Typewriter" w:hAnsi="American Typewriter"/>
           <w:sz w:val="52"/>
           <w:szCs w:val="52"/>
-          <w:lang w:val="en-US"/>
         </w:rPr>
         <w:t xml:space="preserve">Resistor 220 </w:t>
       </w:r>
@@ -1809,15 +1794,13 @@
           <w:rFonts w:ascii="American Typewriter" w:hAnsi="American Typewriter"/>
           <w:sz w:val="52"/>
           <w:szCs w:val="52"/>
-          <w:lang w:val="en-US"/>
-        </w:rPr>
-      </w:pPr>
-      <w:r>
-        <w:rPr>
-          <w:rFonts w:ascii="American Typewriter" w:hAnsi="American Typewriter"/>
-          <w:sz w:val="52"/>
-          <w:szCs w:val="52"/>
-          <w:lang w:val="en-US"/>
+        </w:rPr>
+      </w:pPr>
+      <w:r>
+        <w:rPr>
+          <w:rFonts w:ascii="American Typewriter" w:hAnsi="American Typewriter"/>
+          <w:sz w:val="52"/>
+          <w:szCs w:val="52"/>
         </w:rPr>
         <w:br w:type="page"/>
       </w:r>
@@ -2178,29 +2161,8 @@
           <w:rFonts w:ascii="American Typewriter" w:hAnsi="American Typewriter"/>
           <w:sz w:val="52"/>
           <w:szCs w:val="52"/>
-          <w:lang w:val="en-US"/>
-        </w:rPr>
-        <w:t xml:space="preserve">Във всяка къща е нужна система за защита. Със системата която представих, може в двора ви да влизат само хора, които предварително знаят от вас паролата или вие ги допускате вътре. Нещо, което подпомага </w:t>
-      </w:r>
-      <w:proofErr w:type="gramStart"/>
-      <w:r>
-        <w:rPr>
-          <w:rFonts w:ascii="American Typewriter" w:hAnsi="American Typewriter"/>
-          <w:sz w:val="52"/>
-          <w:szCs w:val="52"/>
-          <w:lang w:val="en-US"/>
-        </w:rPr>
-        <w:t>защитата ,</w:t>
-      </w:r>
-      <w:proofErr w:type="gramEnd"/>
-      <w:r>
-        <w:rPr>
-          <w:rFonts w:ascii="American Typewriter" w:hAnsi="American Typewriter"/>
-          <w:sz w:val="52"/>
-          <w:szCs w:val="52"/>
-          <w:lang w:val="en-US"/>
-        </w:rPr>
-        <w:t xml:space="preserve"> е автоматичното заключване след 10 секунди, което предотвратява забравянето на отключена врата и навлизането на </w:t>
+        </w:rPr>
+        <w:t xml:space="preserve">Във всяка къща е нужна система за защита. Със системата която представих, може в двора ви да влизат само хора, които предварително знаят от вас паролата или вие ги допускате вътре. Нещо, което подпомага защитата , е автоматичното заключване след 10 секунди, което предотвратява забравянето на отключена врата и </w:t>
       </w:r>
       <w:proofErr w:type="spellStart"/>
       <w:r>
@@ -2208,7 +2170,42 @@
           <w:rFonts w:ascii="American Typewriter" w:hAnsi="American Typewriter"/>
           <w:sz w:val="52"/>
           <w:szCs w:val="52"/>
-          <w:lang w:val="en-US"/>
+        </w:rPr>
+        <w:t>навлизането</w:t>
+      </w:r>
+      <w:proofErr w:type="spellEnd"/>
+      <w:r>
+        <w:rPr>
+          <w:rFonts w:ascii="American Typewriter" w:hAnsi="American Typewriter"/>
+          <w:sz w:val="52"/>
+          <w:szCs w:val="52"/>
+        </w:rPr>
+        <w:t xml:space="preserve"> </w:t>
+      </w:r>
+      <w:proofErr w:type="spellStart"/>
+      <w:r>
+        <w:rPr>
+          <w:rFonts w:ascii="American Typewriter" w:hAnsi="American Typewriter"/>
+          <w:sz w:val="52"/>
+          <w:szCs w:val="52"/>
+        </w:rPr>
+        <w:t>на</w:t>
+      </w:r>
+      <w:proofErr w:type="spellEnd"/>
+      <w:r>
+        <w:rPr>
+          <w:rFonts w:ascii="American Typewriter" w:hAnsi="American Typewriter"/>
+          <w:sz w:val="52"/>
+          <w:szCs w:val="52"/>
+        </w:rPr>
+        <w:t xml:space="preserve"> </w:t>
+      </w:r>
+      <w:proofErr w:type="spellStart"/>
+      <w:r>
+        <w:rPr>
+          <w:rFonts w:ascii="American Typewriter" w:hAnsi="American Typewriter"/>
+          <w:sz w:val="52"/>
+          <w:szCs w:val="52"/>
         </w:rPr>
         <w:t>крадец</w:t>
       </w:r>
@@ -2218,7 +2215,6 @@
           <w:rFonts w:ascii="American Typewriter" w:hAnsi="American Typewriter"/>
           <w:sz w:val="52"/>
           <w:szCs w:val="52"/>
-          <w:lang w:val="en-US"/>
         </w:rPr>
         <w:t xml:space="preserve"> </w:t>
       </w:r>
@@ -2228,7 +2224,6 @@
           <w:rFonts w:ascii="American Typewriter" w:hAnsi="American Typewriter"/>
           <w:sz w:val="52"/>
           <w:szCs w:val="52"/>
-          <w:lang w:val="en-US"/>
         </w:rPr>
         <w:t>или</w:t>
       </w:r>
@@ -2238,7 +2233,6 @@
           <w:rFonts w:ascii="American Typewriter" w:hAnsi="American Typewriter"/>
           <w:sz w:val="52"/>
           <w:szCs w:val="52"/>
-          <w:lang w:val="en-US"/>
         </w:rPr>
         <w:t xml:space="preserve"> </w:t>
       </w:r>
@@ -2248,7 +2242,6 @@
           <w:rFonts w:ascii="American Typewriter" w:hAnsi="American Typewriter"/>
           <w:sz w:val="52"/>
           <w:szCs w:val="52"/>
-          <w:lang w:val="en-US"/>
         </w:rPr>
         <w:t>нежелан</w:t>
       </w:r>
@@ -2258,7 +2251,6 @@
           <w:rFonts w:ascii="American Typewriter" w:hAnsi="American Typewriter"/>
           <w:sz w:val="52"/>
           <w:szCs w:val="52"/>
-          <w:lang w:val="en-US"/>
         </w:rPr>
         <w:t xml:space="preserve"> </w:t>
       </w:r>
@@ -2268,7 +2260,6 @@
           <w:rFonts w:ascii="American Typewriter" w:hAnsi="American Typewriter"/>
           <w:sz w:val="52"/>
           <w:szCs w:val="52"/>
-          <w:lang w:val="en-US"/>
         </w:rPr>
         <w:t>човек</w:t>
       </w:r>
@@ -2278,7 +2269,6 @@
           <w:rFonts w:ascii="American Typewriter" w:hAnsi="American Typewriter"/>
           <w:sz w:val="52"/>
           <w:szCs w:val="52"/>
-          <w:lang w:val="en-US"/>
         </w:rPr>
         <w:t>.</w:t>
       </w:r>
@@ -2290,6 +2280,17 @@
           <w:rFonts w:ascii="American Typewriter" w:hAnsi="American Typewriter"/>
           <w:sz w:val="52"/>
           <w:szCs w:val="52"/>
+        </w:rPr>
+      </w:pPr>
+    </w:p>
+    <w:p>
+      <w:pPr>
+        <w:ind w:left="720"/>
+        <w:rPr>
+          <w:rStyle w:val="Hyperlink"/>
+          <w:rFonts w:ascii="American Typewriter" w:hAnsi="American Typewriter"/>
+          <w:sz w:val="22"/>
+          <w:szCs w:val="22"/>
         </w:rPr>
       </w:pPr>
       <w:hyperlink r:id="rId13" w:history="1">
@@ -2297,8 +2298,8 @@
           <w:rPr>
             <w:rStyle w:val="Hyperlink"/>
             <w:rFonts w:ascii="American Typewriter" w:hAnsi="American Typewriter"/>
-            <w:sz w:val="52"/>
-            <w:szCs w:val="52"/>
+            <w:sz w:val="22"/>
+            <w:szCs w:val="22"/>
           </w:rPr>
           <w:t>https://www.tinkercad.com/things/fvhYCiuR7TI-security-system/editel</w:t>
         </w:r>
@@ -2306,17 +2307,28 @@
     </w:p>
     <w:p>
       <w:pPr>
-        <w:rPr>
-          <w:rFonts w:ascii="American Typewriter" w:hAnsi="American Typewriter"/>
-          <w:sz w:val="52"/>
-          <w:szCs w:val="52"/>
-          <w:lang w:val="bg-BG"/>
-        </w:rPr>
-      </w:pPr>
+        <w:ind w:left="720"/>
+        <w:rPr>
+          <w:rFonts w:ascii="American Typewriter" w:hAnsi="American Typewriter"/>
+          <w:sz w:val="22"/>
+          <w:szCs w:val="22"/>
+        </w:rPr>
+      </w:pPr>
+      <w:hyperlink r:id="rId14" w:history="1">
+        <w:r>
+          <w:rPr>
+            <w:rStyle w:val="Hyperlink"/>
+            <w:rFonts w:ascii="American Typewriter" w:hAnsi="American Typewriter"/>
+            <w:sz w:val="22"/>
+            <w:szCs w:val="22"/>
+          </w:rPr>
+          <w:t>https://github.com/LMilenov/Security-System</w:t>
+        </w:r>
+      </w:hyperlink>
     </w:p>
     <w:sectPr>
-      <w:footerReference w:type="even" r:id="rId14"/>
-      <w:footerReference w:type="default" r:id="rId15"/>
+      <w:footerReference w:type="even" r:id="rId15"/>
+      <w:footerReference w:type="default" r:id="rId16"/>
       <w:pgSz w:w="11906" w:h="16838"/>
       <w:pgMar w:top="1440" w:right="1440" w:bottom="1440" w:left="1440" w:header="708" w:footer="708" w:gutter="0"/>
       <w:cols w:space="708"/>
@@ -3204,7 +3216,7 @@
         <w:kern w:val="2"/>
         <w:sz w:val="24"/>
         <w:szCs w:val="24"/>
-        <w:lang w:eastAsia="en-US" w:bidi="ar-SA"/>
+        <w:lang w:val="en-US" w:eastAsia="en-US" w:bidi="ar-SA"/>
         <w14:ligatures w14:val="standardContextual"/>
       </w:rPr>
     </w:rPrDefault>
@@ -3762,7 +3774,6 @@
       <w:kern w:val="0"/>
       <w:sz w:val="28"/>
       <w:szCs w:val="28"/>
-      <w:lang w:val="en-US"/>
       <w14:ligatures w14:val="none"/>
     </w:rPr>
   </w:style>

</xml_diff>